<commit_message>
feat: Implement enhanced column cascading with globally unique IDs and project-specific configs
✨ Major enhancements:
- Global unique column IDs across all artifacts (c1 to c108)
- Hierarchical column ordering: SK → BK → attributes → technical fields
- Project-specific cascading configuration files
- Automatic cascading config creation during project setup

🔧 Technical improvements:
- Enhanced ColumnCascadingEngine with global ID tracking
- Smart column type detection based on groups and naming patterns
- Reordering system that respects data warehouse hierarchy
- Project-specific config naming (cascading_config_ProjectName.xlsx)

📊 Validation results:
- Before: 108 columns with 9 duplicate IDs
- After: 108 columns with unique IDs (c1-c108) and proper ordering
- All artifacts follow SK→BK→attributes→technical hierarchy

🧪 Comprehensive test coverage added for all new functionality
</commit_message>
<xml_diff>
--- a/documentation/specifications/Data Warehouse initial Prompt.docx
+++ b/documentation/specifications/Data Warehouse initial Prompt.docx
@@ -2215,7 +2215,19 @@
         <w:rPr>
           <w:lang w:val="en-US"/>
         </w:rPr>
-        <w:t>If relation = source → copy all upstream columns.</w:t>
+        <w:t xml:space="preserve">If relation = </w:t>
+      </w:r>
+      <w:r>
+        <w:rPr>
+          <w:lang w:val="en-US"/>
+        </w:rPr>
+        <w:t>main</w:t>
+      </w:r>
+      <w:r>
+        <w:rPr>
+          <w:lang w:val="en-US"/>
+        </w:rPr>
+        <w:t xml:space="preserve"> → copy all upstream columns.</w:t>
       </w:r>
     </w:p>
     <w:p>
@@ -2232,7 +2244,27 @@
         <w:rPr>
           <w:lang w:val="en-US"/>
         </w:rPr>
-        <w:t>If relation = lookup → copy first 3 upstream columns.</w:t>
+        <w:t xml:space="preserve">If relation = </w:t>
+      </w:r>
+      <w:proofErr w:type="spellStart"/>
+      <w:r>
+        <w:rPr>
+          <w:lang w:val="en-US"/>
+        </w:rPr>
+        <w:t>get_key</w:t>
+      </w:r>
+      <w:proofErr w:type="spellEnd"/>
+      <w:r>
+        <w:rPr>
+          <w:lang w:val="en-US"/>
+        </w:rPr>
+        <w:t xml:space="preserve"> </w:t>
+      </w:r>
+      <w:r>
+        <w:rPr>
+          <w:lang w:val="en-US"/>
+        </w:rPr>
+        <w:t>→ copy first 3 upstream columns.</w:t>
       </w:r>
     </w:p>
     <w:p>
@@ -2249,35 +2281,21 @@
         <w:rPr>
           <w:lang w:val="en-US"/>
         </w:rPr>
-        <w:t>If relation = PBI lookup → no copy (diagram only).</w:t>
-      </w:r>
-    </w:p>
-    <w:p>
-      <w:pPr>
-        <w:numPr>
-          <w:ilvl w:val="2"/>
-          <w:numId w:val="9"/>
-        </w:numPr>
-      </w:pPr>
-      <w:r>
-        <w:t>Grouping &amp; ordering respected.</w:t>
-      </w:r>
-    </w:p>
-    <w:p>
-      <w:pPr>
-        <w:numPr>
-          <w:ilvl w:val="2"/>
-          <w:numId w:val="9"/>
-        </w:numPr>
-        <w:rPr>
-          <w:lang w:val="en-US"/>
-        </w:rPr>
-      </w:pPr>
-      <w:r>
-        <w:rPr>
-          <w:lang w:val="en-US"/>
-        </w:rPr>
-        <w:t>If no upstream → insert dummy row.</w:t>
+        <w:t xml:space="preserve">If relation = </w:t>
+      </w:r>
+      <w:proofErr w:type="spellStart"/>
+      <w:r>
+        <w:rPr>
+          <w:lang w:val="en-US"/>
+        </w:rPr>
+        <w:t>pbi</w:t>
+      </w:r>
+      <w:proofErr w:type="spellEnd"/>
+      <w:r>
+        <w:rPr>
+          <w:lang w:val="en-US"/>
+        </w:rPr>
+        <w:t>→ no copy (diagram only).</w:t>
       </w:r>
     </w:p>
     <w:p>
@@ -2402,7 +2420,6 @@
         <w:rPr>
           <w:lang w:val="en-US"/>
         </w:rPr>
-        <w:lastRenderedPageBreak/>
         <w:t>Unique IDs: stage ID, artifact ID, column ID.</w:t>
       </w:r>
     </w:p>
@@ -2431,6 +2448,7 @@
         <w:rPr>
           <w:lang w:val="en-US"/>
         </w:rPr>
+        <w:lastRenderedPageBreak/>
         <w:t>Report errors → allow manual fix.</w:t>
       </w:r>
     </w:p>
@@ -2753,7 +2771,6 @@
           <w:b/>
           <w:bCs/>
         </w:rPr>
-        <w:lastRenderedPageBreak/>
         <w:t>Artifact Side</w:t>
       </w:r>
       <w:r>
@@ -2791,6 +2808,7 @@
         <w:rPr>
           <w:lang w:val="en-US"/>
         </w:rPr>
+        <w:lastRenderedPageBreak/>
         <w:t>Business side → human-readable names (gold, mart, PBI).</w:t>
       </w:r>
     </w:p>
@@ -3175,7 +3193,6 @@
           <w:bCs/>
           <w:lang w:val="en-US"/>
         </w:rPr>
-        <w:lastRenderedPageBreak/>
         <w:t>Data Types in various Systems</w:t>
       </w:r>
       <w:r>
@@ -3228,6 +3245,7 @@
           <w:bCs/>
           <w:lang w:val="en-US"/>
         </w:rPr>
+        <w:lastRenderedPageBreak/>
         <w:t xml:space="preserve">Power BI </w:t>
       </w:r>
       <w:r>

</xml_diff>